<commit_message>
modified links, added environment, updated readme, added starter transfer learning notebook
</commit_message>
<xml_diff>
--- a/Links.docx
+++ b/Links.docx
@@ -1,6 +1,6 @@
 
 <file path=word/document.xml><?xml version="1.0" encoding="utf-8"?>
-<w:document xmlns:wpc="http://schemas.microsoft.com/office/word/2010/wordprocessingCanvas" xmlns:cx="http://schemas.microsoft.com/office/drawing/2014/chartex" xmlns:cx1="http://schemas.microsoft.com/office/drawing/2015/9/8/chartex" xmlns:cx2="http://schemas.microsoft.com/office/drawing/2015/10/21/chartex" xmlns:cx3="http://schemas.microsoft.com/office/drawing/2016/5/9/chartex" xmlns:cx4="http://schemas.microsoft.com/office/drawing/2016/5/10/chartex" xmlns:cx5="http://schemas.microsoft.com/office/drawing/2016/5/11/chartex" xmlns:cx6="http://schemas.microsoft.com/office/drawing/2016/5/12/chartex" xmlns:cx7="http://schemas.microsoft.com/office/drawing/2016/5/13/chartex" xmlns:cx8="http://schemas.microsoft.com/office/drawing/2016/5/14/chartex" xmlns:mc="http://schemas.openxmlformats.org/markup-compatibility/2006" xmlns:aink="http://schemas.microsoft.com/office/drawing/2016/ink" xmlns:am3d="http://schemas.microsoft.com/office/drawing/2017/model3d" xmlns:o="urn:schemas-microsoft-com:office:office" xmlns:r="http://schemas.openxmlformats.org/officeDocument/2006/relationships" xmlns:m="http://schemas.openxmlformats.org/officeDocument/2006/math" xmlns:v="urn:schemas-microsoft-com:vml" xmlns:wp14="http://schemas.microsoft.com/office/word/2010/wordprocessingDrawing" xmlns:wp="http://schemas.openxmlformats.org/drawingml/2006/wordprocessingDrawing" xmlns:w10="urn:schemas-microsoft-com:office:word" xmlns:w="http://schemas.openxmlformats.org/wordprocessingml/2006/main" xmlns:w14="http://schemas.microsoft.com/office/word/2010/wordml" xmlns:w15="http://schemas.microsoft.com/office/word/2012/wordml" xmlns:w16cid="http://schemas.microsoft.com/office/word/2016/wordml/cid" xmlns:w16se="http://schemas.microsoft.com/office/word/2015/wordml/symex" xmlns:wpg="http://schemas.microsoft.com/office/word/2010/wordprocessingGroup" xmlns:wpi="http://schemas.microsoft.com/office/word/2010/wordprocessingInk" xmlns:wne="http://schemas.microsoft.com/office/word/2006/wordml" xmlns:wps="http://schemas.microsoft.com/office/word/2010/wordprocessingShape" mc:Ignorable="w14 w15 w16se w16cid wp14">
+<w:document xmlns:wpc="http://schemas.microsoft.com/office/word/2010/wordprocessingCanvas" xmlns:cx="http://schemas.microsoft.com/office/drawing/2014/chartex" xmlns:cx1="http://schemas.microsoft.com/office/drawing/2015/9/8/chartex" xmlns:cx2="http://schemas.microsoft.com/office/drawing/2015/10/21/chartex" xmlns:cx3="http://schemas.microsoft.com/office/drawing/2016/5/9/chartex" xmlns:cx4="http://schemas.microsoft.com/office/drawing/2016/5/10/chartex" xmlns:cx5="http://schemas.microsoft.com/office/drawing/2016/5/11/chartex" xmlns:cx6="http://schemas.microsoft.com/office/drawing/2016/5/12/chartex" xmlns:cx7="http://schemas.microsoft.com/office/drawing/2016/5/13/chartex" xmlns:cx8="http://schemas.microsoft.com/office/drawing/2016/5/14/chartex" xmlns:mc="http://schemas.openxmlformats.org/markup-compatibility/2006" xmlns:aink="http://schemas.microsoft.com/office/drawing/2016/ink" xmlns:am3d="http://schemas.microsoft.com/office/drawing/2017/model3d" xmlns:o="urn:schemas-microsoft-com:office:office" xmlns:r="http://schemas.openxmlformats.org/officeDocument/2006/relationships" xmlns:m="http://schemas.openxmlformats.org/officeDocument/2006/math" xmlns:v="urn:schemas-microsoft-com:vml" xmlns:wp14="http://schemas.microsoft.com/office/word/2010/wordprocessingDrawing" xmlns:wp="http://schemas.openxmlformats.org/drawingml/2006/wordprocessingDrawing" xmlns:w10="urn:schemas-microsoft-com:office:word" xmlns:w="http://schemas.openxmlformats.org/wordprocessingml/2006/main" xmlns:w14="http://schemas.microsoft.com/office/word/2010/wordml" xmlns:w15="http://schemas.microsoft.com/office/word/2012/wordml" xmlns:w16cex="http://schemas.microsoft.com/office/word/2018/wordml/cex" xmlns:w16cid="http://schemas.microsoft.com/office/word/2016/wordml/cid" xmlns:w16="http://schemas.microsoft.com/office/word/2018/wordml" xmlns:w16se="http://schemas.microsoft.com/office/word/2015/wordml/symex" xmlns:wpg="http://schemas.microsoft.com/office/word/2010/wordprocessingGroup" xmlns:wpi="http://schemas.microsoft.com/office/word/2010/wordprocessingInk" xmlns:wne="http://schemas.microsoft.com/office/word/2006/wordml" xmlns:wps="http://schemas.microsoft.com/office/word/2010/wordprocessingShape" mc:Ignorable="w14 w15 w16se w16cid w16 w16cex wp14">
   <w:body>
     <w:p>
       <w:pPr>
@@ -137,21 +137,7 @@
             <w:rStyle w:val="Hyperlink"/>
             <w:rFonts w:ascii="Times New Roman" w:hAnsi="Times New Roman" w:cs="Times New Roman"/>
           </w:rPr>
-          <w:t>https:</w:t>
-        </w:r>
-        <w:r>
-          <w:rPr>
-            <w:rStyle w:val="Hyperlink"/>
-            <w:rFonts w:ascii="Times New Roman" w:hAnsi="Times New Roman" w:cs="Times New Roman"/>
-          </w:rPr>
-          <w:t>/</w:t>
-        </w:r>
-        <w:r>
-          <w:rPr>
-            <w:rStyle w:val="Hyperlink"/>
-            <w:rFonts w:ascii="Times New Roman" w:hAnsi="Times New Roman" w:cs="Times New Roman"/>
-          </w:rPr>
-          <w:t>/github.com/lindawangg/COVID-Net/</w:t>
+          <w:t>https://github.com/lindawangg/COVID-Net/</w:t>
         </w:r>
       </w:hyperlink>
     </w:p>
@@ -275,20 +261,32 @@
         <w:rPr>
           <w:rFonts w:ascii="Times New Roman" w:hAnsi="Times New Roman" w:cs="Times New Roman"/>
         </w:rPr>
+        <w:t>Segmentation</w:t>
+      </w:r>
+    </w:p>
+    <w:p>
+      <w:pPr>
+        <w:pStyle w:val="ListParagraph"/>
+        <w:numPr>
+          <w:ilvl w:val="1"/>
+          <w:numId w:val="1"/>
+        </w:numPr>
+        <w:rPr>
+          <w:rFonts w:ascii="Times New Roman" w:hAnsi="Times New Roman" w:cs="Times New Roman"/>
+        </w:rPr>
+      </w:pPr>
+      <w:r>
+        <w:rPr>
+          <w:rFonts w:ascii="Times New Roman" w:hAnsi="Times New Roman" w:cs="Times New Roman"/>
+        </w:rPr>
         <w:t>Mask R-CNN</w:t>
       </w:r>
-    </w:p>
-    <w:p>
-      <w:pPr>
-        <w:pStyle w:val="ListParagraph"/>
-        <w:numPr>
-          <w:ilvl w:val="1"/>
-          <w:numId w:val="1"/>
-        </w:numPr>
-        <w:rPr>
-          <w:rFonts w:ascii="Times New Roman" w:hAnsi="Times New Roman" w:cs="Times New Roman"/>
-        </w:rPr>
-      </w:pPr>
+      <w:r>
+        <w:rPr>
+          <w:rFonts w:ascii="Times New Roman" w:hAnsi="Times New Roman" w:cs="Times New Roman"/>
+        </w:rPr>
+        <w:t xml:space="preserve"> (</w:t>
+      </w:r>
       <w:hyperlink r:id="rId10" w:history="1">
         <w:r>
           <w:rPr>
@@ -302,6 +300,74 @@
         <w:rPr>
           <w:rFonts w:ascii="Times New Roman" w:hAnsi="Times New Roman" w:cs="Times New Roman"/>
         </w:rPr>
+        <w:t>)</w:t>
+      </w:r>
+    </w:p>
+    <w:p>
+      <w:pPr>
+        <w:pStyle w:val="ListParagraph"/>
+        <w:numPr>
+          <w:ilvl w:val="2"/>
+          <w:numId w:val="1"/>
+        </w:numPr>
+        <w:rPr>
+          <w:rFonts w:ascii="Times New Roman" w:hAnsi="Times New Roman" w:cs="Times New Roman"/>
+        </w:rPr>
+      </w:pPr>
+      <w:r>
+        <w:rPr>
+          <w:rFonts w:ascii="Times New Roman" w:hAnsi="Times New Roman" w:cs="Times New Roman"/>
+        </w:rPr>
+        <w:t xml:space="preserve">Kaggle </w:t>
+      </w:r>
+      <w:r>
+        <w:rPr>
+          <w:rFonts w:ascii="Times New Roman" w:hAnsi="Times New Roman" w:cs="Times New Roman"/>
+        </w:rPr>
+        <w:t>RSNA Pneumonia Detection Challenge</w:t>
+      </w:r>
+      <w:r>
+        <w:rPr>
+          <w:rFonts w:ascii="Times New Roman" w:hAnsi="Times New Roman" w:cs="Times New Roman"/>
+        </w:rPr>
+        <w:t xml:space="preserve"> &gt; search “mask”</w:t>
+      </w:r>
+    </w:p>
+    <w:p>
+      <w:pPr>
+        <w:pStyle w:val="ListParagraph"/>
+        <w:numPr>
+          <w:ilvl w:val="2"/>
+          <w:numId w:val="1"/>
+        </w:numPr>
+        <w:rPr>
+          <w:rFonts w:ascii="Times New Roman" w:hAnsi="Times New Roman" w:cs="Times New Roman"/>
+        </w:rPr>
+      </w:pPr>
+      <w:r>
+        <w:rPr>
+          <w:rFonts w:ascii="Times New Roman" w:hAnsi="Times New Roman" w:cs="Times New Roman"/>
+        </w:rPr>
+        <w:t xml:space="preserve">Modify model config and </w:t>
+      </w:r>
+      <w:proofErr w:type="spellStart"/>
+      <w:r>
+        <w:rPr>
+          <w:rFonts w:ascii="Times New Roman" w:hAnsi="Times New Roman" w:cs="Times New Roman"/>
+        </w:rPr>
+        <w:t>utils.Dataset</w:t>
+      </w:r>
+      <w:proofErr w:type="spellEnd"/>
+      <w:r>
+        <w:rPr>
+          <w:rFonts w:ascii="Times New Roman" w:hAnsi="Times New Roman" w:cs="Times New Roman"/>
+        </w:rPr>
+        <w:t xml:space="preserve"> scripts</w:t>
+      </w:r>
+      <w:r>
+        <w:rPr>
+          <w:rFonts w:ascii="Times New Roman" w:hAnsi="Times New Roman" w:cs="Times New Roman"/>
+        </w:rPr>
         <w:t xml:space="preserve"> </w:t>
       </w:r>
     </w:p>
@@ -309,7 +375,7 @@
       <w:pPr>
         <w:pStyle w:val="ListParagraph"/>
         <w:numPr>
-          <w:ilvl w:val="1"/>
+          <w:ilvl w:val="2"/>
           <w:numId w:val="1"/>
         </w:numPr>
         <w:rPr>
@@ -322,9 +388,30 @@
             <w:rStyle w:val="Hyperlink"/>
             <w:rFonts w:ascii="Times New Roman" w:hAnsi="Times New Roman" w:cs="Times New Roman"/>
           </w:rPr>
-          <w:t>https://github.com/karolmajek/Mask_RCNN</w:t>
+          <w:t>https://github.com/NovatecConsulting/SemanticSegmentation-Examples</w:t>
         </w:r>
       </w:hyperlink>
+    </w:p>
+    <w:p>
+      <w:pPr>
+        <w:pStyle w:val="ListParagraph"/>
+        <w:numPr>
+          <w:ilvl w:val="2"/>
+          <w:numId w:val="1"/>
+        </w:numPr>
+        <w:rPr>
+          <w:rFonts w:ascii="Times New Roman" w:hAnsi="Times New Roman" w:cs="Times New Roman"/>
+        </w:rPr>
+      </w:pPr>
+      <w:hyperlink r:id="rId12" w:history="1">
+        <w:r>
+          <w:rPr>
+            <w:rStyle w:val="Hyperlink"/>
+            <w:rFonts w:ascii="Times New Roman" w:hAnsi="Times New Roman" w:cs="Times New Roman"/>
+          </w:rPr>
+          <w:t>https://www.kaggle.com/hmendonca/mask-rcnn-and-coco-transfer-learning-lb-0-155</w:t>
+        </w:r>
+      </w:hyperlink>
       <w:r>
         <w:rPr>
           <w:rFonts w:ascii="Times New Roman" w:hAnsi="Times New Roman" w:cs="Times New Roman"/>
@@ -336,6 +423,73 @@
       <w:pPr>
         <w:pStyle w:val="ListParagraph"/>
         <w:numPr>
+          <w:ilvl w:val="1"/>
+          <w:numId w:val="1"/>
+        </w:numPr>
+        <w:rPr>
+          <w:rFonts w:ascii="Times New Roman" w:hAnsi="Times New Roman" w:cs="Times New Roman"/>
+        </w:rPr>
+      </w:pPr>
+      <w:proofErr w:type="spellStart"/>
+      <w:r>
+        <w:rPr>
+          <w:rFonts w:ascii="Times New Roman" w:hAnsi="Times New Roman" w:cs="Times New Roman"/>
+        </w:rPr>
+        <w:t>UNet</w:t>
+      </w:r>
+      <w:proofErr w:type="spellEnd"/>
+    </w:p>
+    <w:p>
+      <w:pPr>
+        <w:pStyle w:val="ListParagraph"/>
+        <w:numPr>
+          <w:ilvl w:val="2"/>
+          <w:numId w:val="1"/>
+        </w:numPr>
+        <w:rPr>
+          <w:rFonts w:ascii="Times New Roman" w:hAnsi="Times New Roman" w:cs="Times New Roman"/>
+        </w:rPr>
+      </w:pPr>
+      <w:hyperlink r:id="rId13" w:history="1">
+        <w:r>
+          <w:rPr>
+            <w:rStyle w:val="Hyperlink"/>
+            <w:rFonts w:ascii="Times New Roman" w:hAnsi="Times New Roman" w:cs="Times New Roman"/>
+          </w:rPr>
+          <w:t>https://github.com/dattran2346/chestX-ray-14</w:t>
+        </w:r>
+      </w:hyperlink>
+      <w:r>
+        <w:rPr>
+          <w:rFonts w:ascii="Times New Roman" w:hAnsi="Times New Roman" w:cs="Times New Roman"/>
+        </w:rPr>
+        <w:t xml:space="preserve"> </w:t>
+      </w:r>
+    </w:p>
+    <w:p>
+      <w:pPr>
+        <w:rPr>
+          <w:rFonts w:ascii="Times New Roman" w:hAnsi="Times New Roman" w:cs="Times New Roman"/>
+        </w:rPr>
+      </w:pPr>
+    </w:p>
+    <w:p>
+      <w:pPr>
+        <w:rPr>
+          <w:rFonts w:ascii="Times New Roman" w:hAnsi="Times New Roman" w:cs="Times New Roman"/>
+        </w:rPr>
+      </w:pPr>
+      <w:r>
+        <w:rPr>
+          <w:rFonts w:ascii="Times New Roman" w:hAnsi="Times New Roman" w:cs="Times New Roman"/>
+        </w:rPr>
+        <w:t>Medical research and resources</w:t>
+      </w:r>
+    </w:p>
+    <w:p>
+      <w:pPr>
+        <w:pStyle w:val="ListParagraph"/>
+        <w:numPr>
           <w:ilvl w:val="0"/>
           <w:numId w:val="1"/>
         </w:numPr>
@@ -343,14 +497,12 @@
           <w:rFonts w:ascii="Times New Roman" w:hAnsi="Times New Roman" w:cs="Times New Roman"/>
         </w:rPr>
       </w:pPr>
-      <w:proofErr w:type="spellStart"/>
-      <w:r>
-        <w:rPr>
-          <w:rFonts w:ascii="Times New Roman" w:hAnsi="Times New Roman" w:cs="Times New Roman"/>
-        </w:rPr>
-        <w:t>PyImageSearch</w:t>
-      </w:r>
-      <w:proofErr w:type="spellEnd"/>
+      <w:r>
+        <w:rPr>
+          <w:rFonts w:ascii="Times New Roman" w:hAnsi="Times New Roman" w:cs="Times New Roman"/>
+        </w:rPr>
+        <w:t>RSNA Journals</w:t>
+      </w:r>
     </w:p>
     <w:p>
       <w:pPr>
@@ -363,7 +515,142 @@
           <w:rFonts w:ascii="Times New Roman" w:hAnsi="Times New Roman" w:cs="Times New Roman"/>
         </w:rPr>
       </w:pPr>
-      <w:hyperlink r:id="rId12" w:history="1">
+      <w:hyperlink r:id="rId14" w:history="1">
+        <w:r>
+          <w:rPr>
+            <w:rStyle w:val="Hyperlink"/>
+            <w:rFonts w:ascii="Times New Roman" w:hAnsi="Times New Roman" w:cs="Times New Roman"/>
+          </w:rPr>
+          <w:t>https://pubs.rsna.org/2019-ncov</w:t>
+        </w:r>
+      </w:hyperlink>
+    </w:p>
+    <w:p>
+      <w:pPr>
+        <w:pStyle w:val="ListParagraph"/>
+        <w:numPr>
+          <w:ilvl w:val="0"/>
+          <w:numId w:val="1"/>
+        </w:numPr>
+        <w:rPr>
+          <w:rFonts w:ascii="Times New Roman" w:hAnsi="Times New Roman" w:cs="Times New Roman"/>
+        </w:rPr>
+      </w:pPr>
+      <w:r>
+        <w:rPr>
+          <w:rFonts w:ascii="Times New Roman" w:hAnsi="Times New Roman" w:cs="Times New Roman"/>
+        </w:rPr>
+        <w:t>COVID-19 + Imaging AI Resources (Stanford)</w:t>
+      </w:r>
+    </w:p>
+    <w:p>
+      <w:pPr>
+        <w:pStyle w:val="ListParagraph"/>
+        <w:numPr>
+          <w:ilvl w:val="1"/>
+          <w:numId w:val="1"/>
+        </w:numPr>
+        <w:rPr>
+          <w:rFonts w:ascii="Times New Roman" w:hAnsi="Times New Roman" w:cs="Times New Roman"/>
+        </w:rPr>
+      </w:pPr>
+      <w:r>
+        <w:rPr>
+          <w:rFonts w:ascii="Times New Roman" w:hAnsi="Times New Roman" w:cs="Times New Roman"/>
+        </w:rPr>
+        <w:t>https://aimi.stanford.edu/resources/software-tools</w:t>
+      </w:r>
+    </w:p>
+    <w:p>
+      <w:pPr>
+        <w:rPr>
+          <w:rFonts w:ascii="Times New Roman" w:hAnsi="Times New Roman" w:cs="Times New Roman"/>
+        </w:rPr>
+      </w:pPr>
+    </w:p>
+    <w:p>
+      <w:pPr>
+        <w:rPr>
+          <w:rFonts w:ascii="Times New Roman" w:hAnsi="Times New Roman" w:cs="Times New Roman"/>
+        </w:rPr>
+      </w:pPr>
+    </w:p>
+    <w:p>
+      <w:pPr>
+        <w:rPr>
+          <w:rFonts w:ascii="Times New Roman" w:hAnsi="Times New Roman" w:cs="Times New Roman"/>
+        </w:rPr>
+      </w:pPr>
+      <w:r>
+        <w:rPr>
+          <w:rFonts w:ascii="Times New Roman" w:hAnsi="Times New Roman" w:cs="Times New Roman"/>
+        </w:rPr>
+        <w:t>Tutorials</w:t>
+      </w:r>
+    </w:p>
+    <w:p>
+      <w:pPr>
+        <w:pStyle w:val="ListParagraph"/>
+        <w:numPr>
+          <w:ilvl w:val="0"/>
+          <w:numId w:val="3"/>
+        </w:numPr>
+        <w:rPr>
+          <w:rFonts w:ascii="Times New Roman" w:hAnsi="Times New Roman" w:cs="Times New Roman"/>
+        </w:rPr>
+      </w:pPr>
+      <w:hyperlink r:id="rId15" w:history="1">
+        <w:r>
+          <w:rPr>
+            <w:rStyle w:val="Hyperlink"/>
+            <w:rFonts w:ascii="Times New Roman" w:hAnsi="Times New Roman" w:cs="Times New Roman"/>
+          </w:rPr>
+          <w:t>https://towardsdatascience.com/computer-vision-instance-segmentation-with-mask-r-cnn-7983502fcad1</w:t>
+        </w:r>
+      </w:hyperlink>
+      <w:r>
+        <w:rPr>
+          <w:rFonts w:ascii="Times New Roman" w:hAnsi="Times New Roman" w:cs="Times New Roman"/>
+        </w:rPr>
+        <w:t xml:space="preserve"> </w:t>
+      </w:r>
+    </w:p>
+    <w:p>
+      <w:pPr>
+        <w:pStyle w:val="ListParagraph"/>
+        <w:numPr>
+          <w:ilvl w:val="0"/>
+          <w:numId w:val="3"/>
+        </w:numPr>
+        <w:rPr>
+          <w:rFonts w:ascii="Times New Roman" w:hAnsi="Times New Roman" w:cs="Times New Roman"/>
+        </w:rPr>
+      </w:pPr>
+      <w:hyperlink r:id="rId16" w:history="1">
+        <w:r>
+          <w:rPr>
+            <w:rStyle w:val="Hyperlink"/>
+            <w:rFonts w:ascii="Times New Roman" w:hAnsi="Times New Roman" w:cs="Times New Roman"/>
+          </w:rPr>
+          <w:t>https://github.com/mdai/ml-lessons/</w:t>
+        </w:r>
+      </w:hyperlink>
+    </w:p>
+    <w:p>
+      <w:pPr>
+        <w:pStyle w:val="ListParagraph"/>
+        <w:numPr>
+          <w:ilvl w:val="0"/>
+          <w:numId w:val="3"/>
+        </w:numPr>
+        <w:rPr>
+          <w:rStyle w:val="Hyperlink"/>
+          <w:rFonts w:ascii="Times New Roman" w:hAnsi="Times New Roman" w:cs="Times New Roman"/>
+          <w:color w:val="auto"/>
+          <w:u w:val="none"/>
+        </w:rPr>
+      </w:pPr>
+      <w:hyperlink r:id="rId17" w:history="1">
         <w:r>
           <w:rPr>
             <w:rStyle w:val="Hyperlink"/>
@@ -378,282 +665,27 @@
         <w:pStyle w:val="ListParagraph"/>
         <w:numPr>
           <w:ilvl w:val="0"/>
-          <w:numId w:val="1"/>
-        </w:numPr>
-        <w:rPr>
-          <w:rFonts w:ascii="Times New Roman" w:hAnsi="Times New Roman" w:cs="Times New Roman"/>
-        </w:rPr>
-      </w:pPr>
-      <w:r>
-        <w:rPr>
-          <w:rFonts w:ascii="Times New Roman" w:hAnsi="Times New Roman" w:cs="Times New Roman"/>
-        </w:rPr>
-        <w:t>Kaggle</w:t>
-      </w:r>
-    </w:p>
-    <w:p>
-      <w:pPr>
-        <w:pStyle w:val="ListParagraph"/>
-        <w:numPr>
-          <w:ilvl w:val="1"/>
-          <w:numId w:val="1"/>
-        </w:numPr>
-        <w:rPr>
-          <w:rFonts w:ascii="Times New Roman" w:hAnsi="Times New Roman" w:cs="Times New Roman"/>
-        </w:rPr>
-      </w:pPr>
-      <w:hyperlink r:id="rId13" w:history="1">
+          <w:numId w:val="3"/>
+        </w:numPr>
+        <w:rPr>
+          <w:rFonts w:ascii="Times New Roman" w:hAnsi="Times New Roman" w:cs="Times New Roman"/>
+        </w:rPr>
+      </w:pPr>
+      <w:hyperlink r:id="rId18" w:history="1">
         <w:r>
           <w:rPr>
             <w:rStyle w:val="Hyperlink"/>
             <w:rFonts w:ascii="Times New Roman" w:hAnsi="Times New Roman" w:cs="Times New Roman"/>
           </w:rPr>
-          <w:t>https://www.kaggle.com/c/rsna-pneumonia-detection-challenge/overview</w:t>
+          <w:t>https://www.analyticsvidhya.com/blog/2019/07/computer-vision-implementing-mask-r-cnn-image-segmentation/</w:t>
         </w:r>
       </w:hyperlink>
-    </w:p>
-    <w:p>
-      <w:pPr>
-        <w:pStyle w:val="ListParagraph"/>
-        <w:numPr>
-          <w:ilvl w:val="1"/>
-          <w:numId w:val="1"/>
-        </w:numPr>
-        <w:rPr>
-          <w:rFonts w:ascii="Times New Roman" w:hAnsi="Times New Roman" w:cs="Times New Roman"/>
-        </w:rPr>
-      </w:pPr>
-      <w:hyperlink r:id="rId14" w:history="1">
-        <w:r>
-          <w:rPr>
-            <w:rStyle w:val="Hyperlink"/>
-            <w:rFonts w:ascii="Times New Roman" w:hAnsi="Times New Roman" w:cs="Times New Roman"/>
-          </w:rPr>
-          <w:t>https://www.kaggle.com/hmendonca/mask-rcnn-and-coco-transfer-learning-lb-0-155</w:t>
-        </w:r>
-      </w:hyperlink>
-    </w:p>
-    <w:p>
-      <w:pPr>
-        <w:pStyle w:val="ListParagraph"/>
-        <w:numPr>
-          <w:ilvl w:val="1"/>
-          <w:numId w:val="1"/>
-        </w:numPr>
-        <w:rPr>
-          <w:rFonts w:ascii="Times New Roman" w:hAnsi="Times New Roman" w:cs="Times New Roman"/>
-        </w:rPr>
-      </w:pPr>
-      <w:hyperlink r:id="rId15" w:history="1">
-        <w:r>
-          <w:rPr>
-            <w:rStyle w:val="Hyperlink"/>
-            <w:rFonts w:ascii="Times New Roman" w:hAnsi="Times New Roman" w:cs="Times New Roman"/>
-          </w:rPr>
-          <w:t>https://github.com/NovatecConsulting/SemanticSegmentation-Examples</w:t>
-        </w:r>
-      </w:hyperlink>
-    </w:p>
-    <w:p>
-      <w:pPr>
-        <w:pStyle w:val="ListParagraph"/>
-        <w:numPr>
-          <w:ilvl w:val="1"/>
-          <w:numId w:val="1"/>
-        </w:numPr>
-        <w:rPr>
-          <w:rFonts w:ascii="Times New Roman" w:hAnsi="Times New Roman" w:cs="Times New Roman"/>
-        </w:rPr>
-      </w:pPr>
-    </w:p>
-    <w:p>
-      <w:pPr>
-        <w:rPr>
-          <w:rFonts w:ascii="Times New Roman" w:hAnsi="Times New Roman" w:cs="Times New Roman"/>
-        </w:rPr>
-      </w:pPr>
-    </w:p>
-    <w:p>
-      <w:pPr>
-        <w:rPr>
-          <w:rFonts w:ascii="Times New Roman" w:hAnsi="Times New Roman" w:cs="Times New Roman"/>
-        </w:rPr>
-      </w:pPr>
-      <w:r>
-        <w:rPr>
-          <w:rFonts w:ascii="Times New Roman" w:hAnsi="Times New Roman" w:cs="Times New Roman"/>
-        </w:rPr>
-        <w:t>Medical research and resources</w:t>
-      </w:r>
-    </w:p>
-    <w:p>
-      <w:pPr>
-        <w:pStyle w:val="ListParagraph"/>
-        <w:numPr>
-          <w:ilvl w:val="0"/>
-          <w:numId w:val="1"/>
-        </w:numPr>
-        <w:rPr>
-          <w:rFonts w:ascii="Times New Roman" w:hAnsi="Times New Roman" w:cs="Times New Roman"/>
-        </w:rPr>
-      </w:pPr>
-      <w:r>
-        <w:rPr>
-          <w:rFonts w:ascii="Times New Roman" w:hAnsi="Times New Roman" w:cs="Times New Roman"/>
-        </w:rPr>
-        <w:t>RSNA Journals</w:t>
-      </w:r>
-    </w:p>
-    <w:p>
-      <w:pPr>
-        <w:pStyle w:val="ListParagraph"/>
-        <w:numPr>
-          <w:ilvl w:val="1"/>
-          <w:numId w:val="1"/>
-        </w:numPr>
-        <w:rPr>
-          <w:rFonts w:ascii="Times New Roman" w:hAnsi="Times New Roman" w:cs="Times New Roman"/>
-        </w:rPr>
-      </w:pPr>
-      <w:hyperlink r:id="rId16" w:history="1">
-        <w:r>
-          <w:rPr>
-            <w:rStyle w:val="Hyperlink"/>
-            <w:rFonts w:ascii="Times New Roman" w:hAnsi="Times New Roman" w:cs="Times New Roman"/>
-          </w:rPr>
-          <w:t>https://pubs.rsna.org/2019-ncov</w:t>
-        </w:r>
-      </w:hyperlink>
-    </w:p>
-    <w:p>
-      <w:pPr>
-        <w:pStyle w:val="ListParagraph"/>
-        <w:numPr>
-          <w:ilvl w:val="0"/>
-          <w:numId w:val="1"/>
-        </w:numPr>
-        <w:rPr>
-          <w:rFonts w:ascii="Times New Roman" w:hAnsi="Times New Roman" w:cs="Times New Roman"/>
-        </w:rPr>
-      </w:pPr>
-      <w:r>
-        <w:rPr>
-          <w:rFonts w:ascii="Times New Roman" w:hAnsi="Times New Roman" w:cs="Times New Roman"/>
-        </w:rPr>
-        <w:t>COVID-19 + Imaging AI Resources (Stanford)</w:t>
-      </w:r>
-    </w:p>
-    <w:p>
-      <w:pPr>
-        <w:pStyle w:val="ListParagraph"/>
-        <w:numPr>
-          <w:ilvl w:val="1"/>
-          <w:numId w:val="1"/>
-        </w:numPr>
-        <w:rPr>
-          <w:rFonts w:ascii="Times New Roman" w:hAnsi="Times New Roman" w:cs="Times New Roman"/>
-        </w:rPr>
-      </w:pPr>
-      <w:r>
-        <w:rPr>
-          <w:rFonts w:ascii="Times New Roman" w:hAnsi="Times New Roman" w:cs="Times New Roman"/>
-        </w:rPr>
-        <w:t>https://aimi.stanford.edu/resources/software-tools</w:t>
-      </w:r>
-    </w:p>
-    <w:p>
-      <w:pPr>
-        <w:rPr>
-          <w:rFonts w:ascii="Times New Roman" w:hAnsi="Times New Roman" w:cs="Times New Roman"/>
-        </w:rPr>
-      </w:pPr>
-    </w:p>
-    <w:p>
-      <w:pPr>
-        <w:rPr>
-          <w:rFonts w:ascii="Times New Roman" w:hAnsi="Times New Roman" w:cs="Times New Roman"/>
-        </w:rPr>
-      </w:pPr>
-    </w:p>
-    <w:p>
-      <w:pPr>
-        <w:rPr>
-          <w:rFonts w:ascii="Times New Roman" w:hAnsi="Times New Roman" w:cs="Times New Roman"/>
-        </w:rPr>
-      </w:pPr>
-      <w:r>
-        <w:rPr>
-          <w:rFonts w:ascii="Times New Roman" w:hAnsi="Times New Roman" w:cs="Times New Roman"/>
-        </w:rPr>
-        <w:t>Tutorials</w:t>
-      </w:r>
-    </w:p>
-    <w:p>
-      <w:pPr>
-        <w:pStyle w:val="ListParagraph"/>
-        <w:numPr>
-          <w:ilvl w:val="0"/>
-          <w:numId w:val="3"/>
-        </w:numPr>
-        <w:rPr>
-          <w:rFonts w:ascii="Times New Roman" w:hAnsi="Times New Roman" w:cs="Times New Roman"/>
-        </w:rPr>
-      </w:pPr>
-      <w:r>
-        <w:rPr>
-          <w:rFonts w:ascii="Times New Roman" w:hAnsi="Times New Roman" w:cs="Times New Roman"/>
-        </w:rPr>
-        <w:fldChar w:fldCharType="begin"/>
-      </w:r>
-      <w:r>
-        <w:rPr>
-          <w:rFonts w:ascii="Times New Roman" w:hAnsi="Times New Roman" w:cs="Times New Roman"/>
-        </w:rPr>
-        <w:instrText xml:space="preserve"> HYPERLINK "</w:instrText>
-      </w:r>
-      <w:r>
-        <w:rPr>
-          <w:rFonts w:ascii="Times New Roman" w:hAnsi="Times New Roman" w:cs="Times New Roman"/>
-        </w:rPr>
-        <w:instrText>https://github.com/mdai/ml-lessons/</w:instrText>
-      </w:r>
-      <w:r>
-        <w:rPr>
-          <w:rFonts w:ascii="Times New Roman" w:hAnsi="Times New Roman" w:cs="Times New Roman"/>
-        </w:rPr>
-        <w:instrText xml:space="preserve">" </w:instrText>
-      </w:r>
-      <w:r>
-        <w:rPr>
-          <w:rFonts w:ascii="Times New Roman" w:hAnsi="Times New Roman" w:cs="Times New Roman"/>
-        </w:rPr>
-        <w:fldChar w:fldCharType="separate"/>
-      </w:r>
-      <w:r>
-        <w:rPr>
-          <w:rStyle w:val="Hyperlink"/>
-          <w:rFonts w:ascii="Times New Roman" w:hAnsi="Times New Roman" w:cs="Times New Roman"/>
-        </w:rPr>
-        <w:t>https://github.com/mdai/ml-lessons/</w:t>
-      </w:r>
-      <w:r>
-        <w:rPr>
-          <w:rFonts w:ascii="Times New Roman" w:hAnsi="Times New Roman" w:cs="Times New Roman"/>
-        </w:rPr>
-        <w:fldChar w:fldCharType="end"/>
-      </w:r>
-    </w:p>
-    <w:p>
-      <w:pPr>
-        <w:pStyle w:val="ListParagraph"/>
-        <w:numPr>
-          <w:ilvl w:val="0"/>
-          <w:numId w:val="3"/>
-        </w:numPr>
-        <w:rPr>
-          <w:rFonts w:ascii="Times New Roman" w:hAnsi="Times New Roman" w:cs="Times New Roman"/>
-        </w:rPr>
-      </w:pPr>
+      <w:r>
+        <w:rPr>
+          <w:rFonts w:ascii="Times New Roman" w:hAnsi="Times New Roman" w:cs="Times New Roman"/>
+        </w:rPr>
+        <w:t xml:space="preserve"> </w:t>
+      </w:r>
     </w:p>
     <w:sectPr>
       <w:pgSz w:w="12240" w:h="15840"/>
@@ -666,7 +698,7 @@
 </file>
 
 <file path=word/numbering.xml><?xml version="1.0" encoding="utf-8"?>
-<w:numbering xmlns:wpc="http://schemas.microsoft.com/office/word/2010/wordprocessingCanvas" xmlns:cx="http://schemas.microsoft.com/office/drawing/2014/chartex" xmlns:cx1="http://schemas.microsoft.com/office/drawing/2015/9/8/chartex" xmlns:cx2="http://schemas.microsoft.com/office/drawing/2015/10/21/chartex" xmlns:cx3="http://schemas.microsoft.com/office/drawing/2016/5/9/chartex" xmlns:cx4="http://schemas.microsoft.com/office/drawing/2016/5/10/chartex" xmlns:cx5="http://schemas.microsoft.com/office/drawing/2016/5/11/chartex" xmlns:cx6="http://schemas.microsoft.com/office/drawing/2016/5/12/chartex" xmlns:cx7="http://schemas.microsoft.com/office/drawing/2016/5/13/chartex" xmlns:cx8="http://schemas.microsoft.com/office/drawing/2016/5/14/chartex" xmlns:mc="http://schemas.openxmlformats.org/markup-compatibility/2006" xmlns:aink="http://schemas.microsoft.com/office/drawing/2016/ink" xmlns:am3d="http://schemas.microsoft.com/office/drawing/2017/model3d" xmlns:o="urn:schemas-microsoft-com:office:office" xmlns:r="http://schemas.openxmlformats.org/officeDocument/2006/relationships" xmlns:m="http://schemas.openxmlformats.org/officeDocument/2006/math" xmlns:v="urn:schemas-microsoft-com:vml" xmlns:wp14="http://schemas.microsoft.com/office/word/2010/wordprocessingDrawing" xmlns:wp="http://schemas.openxmlformats.org/drawingml/2006/wordprocessingDrawing" xmlns:w10="urn:schemas-microsoft-com:office:word" xmlns:w="http://schemas.openxmlformats.org/wordprocessingml/2006/main" xmlns:w14="http://schemas.microsoft.com/office/word/2010/wordml" xmlns:w15="http://schemas.microsoft.com/office/word/2012/wordml" xmlns:w16cid="http://schemas.microsoft.com/office/word/2016/wordml/cid" xmlns:w16se="http://schemas.microsoft.com/office/word/2015/wordml/symex" xmlns:wpg="http://schemas.microsoft.com/office/word/2010/wordprocessingGroup" xmlns:wpi="http://schemas.microsoft.com/office/word/2010/wordprocessingInk" xmlns:wne="http://schemas.microsoft.com/office/word/2006/wordml" xmlns:wps="http://schemas.microsoft.com/office/word/2010/wordprocessingShape" mc:Ignorable="w14 w15 w16se w16cid wp14">
+<w:numbering xmlns:wpc="http://schemas.microsoft.com/office/word/2010/wordprocessingCanvas" xmlns:cx="http://schemas.microsoft.com/office/drawing/2014/chartex" xmlns:cx1="http://schemas.microsoft.com/office/drawing/2015/9/8/chartex" xmlns:cx2="http://schemas.microsoft.com/office/drawing/2015/10/21/chartex" xmlns:cx3="http://schemas.microsoft.com/office/drawing/2016/5/9/chartex" xmlns:cx4="http://schemas.microsoft.com/office/drawing/2016/5/10/chartex" xmlns:cx5="http://schemas.microsoft.com/office/drawing/2016/5/11/chartex" xmlns:cx6="http://schemas.microsoft.com/office/drawing/2016/5/12/chartex" xmlns:cx7="http://schemas.microsoft.com/office/drawing/2016/5/13/chartex" xmlns:cx8="http://schemas.microsoft.com/office/drawing/2016/5/14/chartex" xmlns:mc="http://schemas.openxmlformats.org/markup-compatibility/2006" xmlns:aink="http://schemas.microsoft.com/office/drawing/2016/ink" xmlns:am3d="http://schemas.microsoft.com/office/drawing/2017/model3d" xmlns:o="urn:schemas-microsoft-com:office:office" xmlns:r="http://schemas.openxmlformats.org/officeDocument/2006/relationships" xmlns:m="http://schemas.openxmlformats.org/officeDocument/2006/math" xmlns:v="urn:schemas-microsoft-com:vml" xmlns:wp14="http://schemas.microsoft.com/office/word/2010/wordprocessingDrawing" xmlns:wp="http://schemas.openxmlformats.org/drawingml/2006/wordprocessingDrawing" xmlns:w10="urn:schemas-microsoft-com:office:word" xmlns:w="http://schemas.openxmlformats.org/wordprocessingml/2006/main" xmlns:w14="http://schemas.microsoft.com/office/word/2010/wordml" xmlns:w15="http://schemas.microsoft.com/office/word/2012/wordml" xmlns:w16cex="http://schemas.microsoft.com/office/word/2018/wordml/cex" xmlns:w16cid="http://schemas.microsoft.com/office/word/2016/wordml/cid" xmlns:w16="http://schemas.microsoft.com/office/word/2018/wordml" xmlns:w16se="http://schemas.microsoft.com/office/word/2015/wordml/symex" xmlns:wpg="http://schemas.microsoft.com/office/word/2010/wordprocessingGroup" xmlns:wpi="http://schemas.microsoft.com/office/word/2010/wordprocessingInk" xmlns:wne="http://schemas.microsoft.com/office/word/2006/wordml" xmlns:wps="http://schemas.microsoft.com/office/word/2010/wordprocessingShape" mc:Ignorable="w14 w15 w16se w16cid w16 w16cex wp14">
   <w:abstractNum w:abstractNumId="0" w15:restartNumberingAfterBreak="0">
     <w:nsid w:val="0351774A"/>
     <w:multiLevelType w:val="hybridMultilevel"/>
@@ -1019,7 +1051,7 @@
 </file>
 
 <file path=word/styles.xml><?xml version="1.0" encoding="utf-8"?>
-<w:styles xmlns:mc="http://schemas.openxmlformats.org/markup-compatibility/2006" xmlns:r="http://schemas.openxmlformats.org/officeDocument/2006/relationships" xmlns:w="http://schemas.openxmlformats.org/wordprocessingml/2006/main" xmlns:w14="http://schemas.microsoft.com/office/word/2010/wordml" xmlns:w15="http://schemas.microsoft.com/office/word/2012/wordml" xmlns:w16cid="http://schemas.microsoft.com/office/word/2016/wordml/cid" xmlns:w16se="http://schemas.microsoft.com/office/word/2015/wordml/symex" mc:Ignorable="w14 w15 w16se w16cid">
+<w:styles xmlns:mc="http://schemas.openxmlformats.org/markup-compatibility/2006" xmlns:r="http://schemas.openxmlformats.org/officeDocument/2006/relationships" xmlns:w="http://schemas.openxmlformats.org/wordprocessingml/2006/main" xmlns:w14="http://schemas.microsoft.com/office/word/2010/wordml" xmlns:w15="http://schemas.microsoft.com/office/word/2012/wordml" xmlns:w16cex="http://schemas.microsoft.com/office/word/2018/wordml/cex" xmlns:w16cid="http://schemas.microsoft.com/office/word/2016/wordml/cid" xmlns:w16="http://schemas.microsoft.com/office/word/2018/wordml" xmlns:w16se="http://schemas.microsoft.com/office/word/2015/wordml/symex" mc:Ignorable="w14 w15 w16se w16cid w16 w16cex">
   <w:docDefaults>
     <w:rPrDefault>
       <w:rPr>

</xml_diff>